<commit_message>
First pass of LITML documentation
</commit_message>
<xml_diff>
--- a/doc/Litml.docx
+++ b/doc/Litml.docx
@@ -3,14 +3,218 @@
 <w:document xmlns:wpc="http://schemas.microsoft.com/office/word/2010/wordprocessingCanvas" xmlns:cx="http://schemas.microsoft.com/office/drawing/2014/chartex" xmlns:cx1="http://schemas.microsoft.com/office/drawing/2015/9/8/chartex" xmlns:cx2="http://schemas.microsoft.com/office/drawing/2015/10/21/chartex" xmlns:cx3="http://schemas.microsoft.com/office/drawing/2016/5/9/chartex" xmlns:cx4="http://schemas.microsoft.com/office/drawing/2016/5/10/chartex" xmlns:cx5="http://schemas.microsoft.com/office/drawing/2016/5/11/chartex" xmlns:cx6="http://schemas.microsoft.com/office/drawing/2016/5/12/chartex" xmlns:cx7="http://schemas.microsoft.com/office/drawing/2016/5/13/chartex" xmlns:cx8="http://schemas.microsoft.com/office/drawing/2016/5/14/chartex" xmlns:mc="http://schemas.openxmlformats.org/markup-compatibility/2006" xmlns:aink="http://schemas.microsoft.com/office/drawing/2016/ink" xmlns:am3d="http://schemas.microsoft.com/office/drawing/2017/model3d" xmlns:o="urn:schemas-microsoft-com:office:office" xmlns:r="http://schemas.openxmlformats.org/officeDocument/2006/relationships" xmlns:m="http://schemas.openxmlformats.org/officeDocument/2006/math" xmlns:v="urn:schemas-microsoft-com:vml" xmlns:wp14="http://schemas.microsoft.com/office/word/2010/wordprocessingDrawing" xmlns:wp="http://schemas.openxmlformats.org/drawingml/2006/wordprocessingDrawing" xmlns:w10="urn:schemas-microsoft-com:office:word" xmlns:w="http://schemas.openxmlformats.org/wordprocessingml/2006/main" xmlns:w14="http://schemas.microsoft.com/office/word/2010/wordml" xmlns:w15="http://schemas.microsoft.com/office/word/2012/wordml" xmlns:w16cex="http://schemas.microsoft.com/office/word/2018/wordml/cex" xmlns:w16cid="http://schemas.microsoft.com/office/word/2016/wordml/cid" xmlns:w16="http://schemas.microsoft.com/office/word/2018/wordml" xmlns:w16se="http://schemas.microsoft.com/office/word/2015/wordml/symex" xmlns:wpg="http://schemas.microsoft.com/office/word/2010/wordprocessingGroup" xmlns:wpi="http://schemas.microsoft.com/office/word/2010/wordprocessingInk" xmlns:wne="http://schemas.microsoft.com/office/word/2006/wordml" xmlns:wps="http://schemas.microsoft.com/office/word/2010/wordprocessingShape" mc:Ignorable="w14 w15 w16se w16cid w16 w16cex wp14">
   <w:body>
     <w:p>
-      <w:proofErr w:type="spellStart"/>
-      <w:r>
-        <w:t>Litml</w:t>
-      </w:r>
-      <w:proofErr w:type="spellEnd"/>
+      <w:pPr>
+        <w:pStyle w:val="Title"/>
+      </w:pPr>
+      <w:r>
+        <w:t>LITML Documentation</w:t>
+      </w:r>
     </w:p>
     <w:p/>
     <w:p>
+      <w:pPr>
+        <w:pStyle w:val="Heading1"/>
+      </w:pPr>
+      <w:r>
+        <w:t>What is LITML?</w:t>
+      </w:r>
+    </w:p>
+    <w:p/>
+    <w:p>
+      <w:pPr>
+        <w:pStyle w:val="Heading1"/>
+      </w:pPr>
+      <w:r>
+        <w:t>LITML Markup</w:t>
+      </w:r>
+    </w:p>
+    <w:p>
+      <w:pPr>
+        <w:pStyle w:val="Heading2"/>
+      </w:pPr>
+      <w:r>
+        <w:t>LITML &lt;</w:t>
+      </w:r>
+      <w:proofErr w:type="spellStart"/>
+      <w:r>
+        <w:t>litml</w:t>
+      </w:r>
+      <w:proofErr w:type="spellEnd"/>
+      <w:r>
+        <w:t>-work&gt; tag</w:t>
+      </w:r>
+    </w:p>
+    <w:p>
+      <w:r>
+        <w:t>The &lt;</w:t>
+      </w:r>
+      <w:proofErr w:type="spellStart"/>
+      <w:r>
+        <w:t>litml</w:t>
+      </w:r>
+      <w:proofErr w:type="spellEnd"/>
+      <w:r>
+        <w:t>-work&gt; tag represents a literary work. This tag will auto-generate both the &lt;header&gt; of the work and its microdata in JSON-LD format.</w:t>
+      </w:r>
+      <w:r>
+        <w:t xml:space="preserve"> The work will be enclosed in an &lt;article&gt; tag.</w:t>
+      </w:r>
+    </w:p>
+    <w:p>
+      <w:pPr>
+        <w:pStyle w:val="Heading3"/>
+      </w:pPr>
+      <w:r>
+        <w:t>Attributes</w:t>
+      </w:r>
+    </w:p>
+    <w:p>
+      <w:pPr>
+        <w:pStyle w:val="Heading4"/>
+      </w:pPr>
+      <w:proofErr w:type="spellStart"/>
+      <w:r>
+        <w:t>litml</w:t>
+      </w:r>
+      <w:proofErr w:type="spellEnd"/>
+      <w:r>
+        <w:t>-author</w:t>
+      </w:r>
+    </w:p>
+    <w:p>
+      <w:r>
+        <w:t>The name of the author of this work.</w:t>
+      </w:r>
+    </w:p>
+    <w:p>
+      <w:pPr>
+        <w:pStyle w:val="Heading4"/>
+      </w:pPr>
+      <w:proofErr w:type="spellStart"/>
+      <w:r>
+        <w:t>litml</w:t>
+      </w:r>
+      <w:proofErr w:type="spellEnd"/>
+      <w:r>
+        <w:t>-title</w:t>
+      </w:r>
+    </w:p>
+    <w:p>
+      <w:r>
+        <w:t>The title of this work.</w:t>
+      </w:r>
+    </w:p>
+    <w:p>
+      <w:pPr>
+        <w:pStyle w:val="Heading4"/>
+      </w:pPr>
+      <w:proofErr w:type="spellStart"/>
+      <w:r>
+        <w:t>litml</w:t>
+      </w:r>
+      <w:proofErr w:type="spellEnd"/>
+      <w:r>
+        <w:t>-work-type</w:t>
+      </w:r>
+    </w:p>
+    <w:p/>
+    <w:p>
+      <w:pPr>
+        <w:pStyle w:val="Heading4"/>
+      </w:pPr>
+      <w:proofErr w:type="spellStart"/>
+      <w:r>
+        <w:t>litml</w:t>
+      </w:r>
+      <w:proofErr w:type="spellEnd"/>
+      <w:r>
+        <w:t>-line-type</w:t>
+      </w:r>
+    </w:p>
+    <w:p/>
+    <w:p>
+      <w:pPr>
+        <w:pStyle w:val="Heading2"/>
+      </w:pPr>
+      <w:r>
+        <w:t>LITML &lt;</w:t>
+      </w:r>
+      <w:proofErr w:type="spellStart"/>
+      <w:r>
+        <w:t>litml</w:t>
+      </w:r>
+      <w:proofErr w:type="spellEnd"/>
+      <w:r>
+        <w:t>-</w:t>
+      </w:r>
+      <w:r>
+        <w:t>stanza</w:t>
+      </w:r>
+      <w:r>
+        <w:t>&gt; tag</w:t>
+      </w:r>
+    </w:p>
+    <w:p>
+      <w:r>
+        <w:t>The &lt;</w:t>
+      </w:r>
+      <w:proofErr w:type="spellStart"/>
+      <w:r>
+        <w:t>litml</w:t>
+      </w:r>
+      <w:proofErr w:type="spellEnd"/>
+      <w:r>
+        <w:t>-stanza&gt; tag represents a stanza of poetry or a verse or chorus of a song.</w:t>
+      </w:r>
+    </w:p>
+    <w:p>
+      <w:pPr>
+        <w:pStyle w:val="Heading3"/>
+      </w:pPr>
+      <w:r>
+        <w:t>Attributes</w:t>
+      </w:r>
+    </w:p>
+    <w:p>
+      <w:pPr>
+        <w:pStyle w:val="Heading4"/>
+      </w:pPr>
+      <w:proofErr w:type="spellStart"/>
+      <w:r>
+        <w:t>litml</w:t>
+      </w:r>
+      <w:proofErr w:type="spellEnd"/>
+      <w:r>
+        <w:t>-line-type</w:t>
+      </w:r>
+    </w:p>
+    <w:p/>
+    <w:p>
+      <w:pPr>
+        <w:pStyle w:val="Heading2"/>
+      </w:pPr>
+      <w:r>
+        <w:t>LITML &lt;</w:t>
+      </w:r>
+      <w:proofErr w:type="spellStart"/>
+      <w:r>
+        <w:t>litml</w:t>
+      </w:r>
+      <w:proofErr w:type="spellEnd"/>
+      <w:r>
+        <w:t>-</w:t>
+      </w:r>
+      <w:r>
+        <w:t>line</w:t>
+      </w:r>
+      <w:r>
+        <w:t>&gt; tag</w:t>
+      </w:r>
+    </w:p>
+    <w:p>
+      <w:r>
+        <w:t xml:space="preserve">The </w:t>
+      </w:r>
       <w:r>
         <w:t>&lt;</w:t>
       </w:r>
@@ -22,9 +226,173 @@
       <w:r>
         <w:t>-line&gt;</w:t>
       </w:r>
+      <w:r>
+        <w:t xml:space="preserve"> tag represents a line of poetry or song. This tag will handle hanging indents, tab indents, non-indented lines as well as right and center justified lines. Lines will reflow based on available space.</w:t>
+      </w:r>
+    </w:p>
+    <w:p>
+      <w:pPr>
+        <w:pStyle w:val="Heading3"/>
+      </w:pPr>
+      <w:r>
+        <w:t>Attributes</w:t>
+      </w:r>
+    </w:p>
+    <w:p>
+      <w:pPr>
+        <w:pStyle w:val="Heading4"/>
+      </w:pPr>
+      <w:proofErr w:type="spellStart"/>
+      <w:r>
+        <w:t>litml</w:t>
+      </w:r>
+      <w:proofErr w:type="spellEnd"/>
+      <w:r>
+        <w:t>-line-type</w:t>
+      </w:r>
+    </w:p>
+    <w:p>
+      <w:pPr>
+        <w:pStyle w:val="Heading4"/>
+      </w:pPr>
+      <w:proofErr w:type="spellStart"/>
+      <w:r>
+        <w:t>litml</w:t>
+      </w:r>
+      <w:proofErr w:type="spellEnd"/>
+      <w:r>
+        <w:t>-indents</w:t>
+      </w:r>
     </w:p>
     <w:p/>
     <w:p>
+      <w:pPr>
+        <w:rPr>
+          <w:rFonts w:asciiTheme="majorHAnsi" w:eastAsiaTheme="majorEastAsia" w:hAnsiTheme="majorHAnsi" w:cstheme="majorBidi"/>
+          <w:color w:val="2F5496" w:themeColor="accent1" w:themeShade="BF"/>
+          <w:sz w:val="26"/>
+          <w:szCs w:val="26"/>
+        </w:rPr>
+      </w:pPr>
+      <w:r>
+        <w:br w:type="page"/>
+      </w:r>
+    </w:p>
+    <w:p>
+      <w:pPr>
+        <w:pStyle w:val="Heading2"/>
+      </w:pPr>
+      <w:r>
+        <w:lastRenderedPageBreak/>
+        <w:t>LITML &lt;</w:t>
+      </w:r>
+      <w:proofErr w:type="spellStart"/>
+      <w:r>
+        <w:t>litml</w:t>
+      </w:r>
+      <w:proofErr w:type="spellEnd"/>
+      <w:r>
+        <w:t>-</w:t>
+      </w:r>
+      <w:r>
+        <w:t>space</w:t>
+      </w:r>
+      <w:r>
+        <w:t>&gt; tag</w:t>
+      </w:r>
+    </w:p>
+    <w:p>
+      <w:r>
+        <w:t>The &lt;</w:t>
+      </w:r>
+      <w:proofErr w:type="spellStart"/>
+      <w:r>
+        <w:t>litml</w:t>
+      </w:r>
+      <w:proofErr w:type="spellEnd"/>
+      <w:r>
+        <w:t>-space&gt; tag represents</w:t>
+      </w:r>
+      <w:r>
+        <w:t xml:space="preserve"> embedded white space in a line of poetry or song.</w:t>
+      </w:r>
+    </w:p>
+    <w:p>
+      <w:pPr>
+        <w:pStyle w:val="Heading3"/>
+      </w:pPr>
+      <w:r>
+        <w:t>Attributes</w:t>
+      </w:r>
+    </w:p>
+    <w:p>
+      <w:pPr>
+        <w:pStyle w:val="Heading4"/>
+      </w:pPr>
+      <w:proofErr w:type="spellStart"/>
+      <w:r>
+        <w:t>litml</w:t>
+      </w:r>
+      <w:proofErr w:type="spellEnd"/>
+      <w:r>
+        <w:t>-</w:t>
+      </w:r>
+      <w:r>
+        <w:t>space-size</w:t>
+      </w:r>
+    </w:p>
+    <w:p/>
+    <w:p>
+      <w:pPr>
+        <w:pStyle w:val="Heading2"/>
+      </w:pPr>
+      <w:r>
+        <w:t>LITML &lt;</w:t>
+      </w:r>
+      <w:proofErr w:type="spellStart"/>
+      <w:r>
+        <w:t>litml</w:t>
+      </w:r>
+      <w:proofErr w:type="spellEnd"/>
+      <w:r>
+        <w:t>-s</w:t>
+      </w:r>
+      <w:r>
+        <w:t>eparator</w:t>
+      </w:r>
+      <w:r>
+        <w:t>&gt; tag</w:t>
+      </w:r>
+    </w:p>
+    <w:p>
+      <w:r>
+        <w:t>The &lt;</w:t>
+      </w:r>
+      <w:proofErr w:type="spellStart"/>
+      <w:r>
+        <w:t>litml</w:t>
+      </w:r>
+      <w:proofErr w:type="spellEnd"/>
+      <w:r>
+        <w:t xml:space="preserve">-separator&gt; tag </w:t>
+      </w:r>
+      <w:proofErr w:type="gramStart"/>
+      <w:r>
+        <w:t>represents</w:t>
+      </w:r>
+      <w:proofErr w:type="gramEnd"/>
+      <w:r>
+        <w:t xml:space="preserve"> </w:t>
+      </w:r>
+    </w:p>
+    <w:p/>
+    <w:p>
+      <w:pPr>
+        <w:pStyle w:val="Heading2"/>
+      </w:pPr>
+      <w:r>
+        <w:t xml:space="preserve">LITML </w:t>
+      </w:r>
       <w:r>
         <w:t>&lt;</w:t>
       </w:r>
@@ -34,121 +402,14 @@
       </w:r>
       <w:proofErr w:type="spellEnd"/>
       <w:r>
-        <w:t>-stanza&gt;</w:t>
+        <w:t>-section&gt;</w:t>
+      </w:r>
+      <w:r>
+        <w:t xml:space="preserve"> tag</w:t>
       </w:r>
     </w:p>
     <w:p/>
-    <w:p>
-      <w:r>
-        <w:t>&lt;</w:t>
-      </w:r>
-      <w:proofErr w:type="spellStart"/>
-      <w:r>
-        <w:t>litml</w:t>
-      </w:r>
-      <w:proofErr w:type="spellEnd"/>
-      <w:r>
-        <w:t>-work&gt;</w:t>
-      </w:r>
-    </w:p>
-    <w:p>
-      <w:r>
-        <w:t>&lt;</w:t>
-      </w:r>
-      <w:proofErr w:type="spellStart"/>
-      <w:r>
-        <w:t>litml</w:t>
-      </w:r>
-      <w:proofErr w:type="spellEnd"/>
-      <w:r>
-        <w:t>-title&gt;</w:t>
-      </w:r>
-    </w:p>
-    <w:p>
-      <w:r>
-        <w:t>&lt;</w:t>
-      </w:r>
-      <w:proofErr w:type="spellStart"/>
-      <w:r>
-        <w:t>litml</w:t>
-      </w:r>
-      <w:proofErr w:type="spellEnd"/>
-      <w:r>
-        <w:t>-author&gt;</w:t>
-      </w:r>
-    </w:p>
-    <w:p>
-      <w:r>
-        <w:t>&lt;</w:t>
-      </w:r>
-      <w:proofErr w:type="spellStart"/>
-      <w:r>
-        <w:t>litml</w:t>
-      </w:r>
-      <w:proofErr w:type="spellEnd"/>
-      <w:r>
-        <w:t>-subtitle&gt;</w:t>
-      </w:r>
-    </w:p>
-    <w:p>
-      <w:r>
-        <w:t>&lt;</w:t>
-      </w:r>
-      <w:proofErr w:type="spellStart"/>
-      <w:r>
-        <w:t>litml</w:t>
-      </w:r>
-      <w:proofErr w:type="spellEnd"/>
-      <w:r>
-        <w:t>-translator&gt;</w:t>
-      </w:r>
-    </w:p>
     <w:p/>
-    <w:p>
-      <w:r>
-        <w:t>&lt;</w:t>
-      </w:r>
-      <w:proofErr w:type="spellStart"/>
-      <w:r>
-        <w:t>litml</w:t>
-      </w:r>
-      <w:proofErr w:type="spellEnd"/>
-      <w:r>
-        <w:t>-p&gt;</w:t>
-      </w:r>
-    </w:p>
-    <w:p/>
-    <w:p>
-      <w:r>
-        <w:t>&lt;</w:t>
-      </w:r>
-      <w:proofErr w:type="spellStart"/>
-      <w:r>
-        <w:t>litml</w:t>
-      </w:r>
-      <w:proofErr w:type="spellEnd"/>
-      <w:r>
-        <w:t>-canto&gt;</w:t>
-      </w:r>
-    </w:p>
-    <w:p>
-      <w:r>
-        <w:t>&lt;</w:t>
-      </w:r>
-      <w:proofErr w:type="spellStart"/>
-      <w:r>
-        <w:t>litml</w:t>
-      </w:r>
-      <w:proofErr w:type="spellEnd"/>
-      <w:r>
-        <w:t>-canto-title&gt;</w:t>
-      </w:r>
-    </w:p>
-    <w:p>
-      <w:r>
-        <w:t>&lt;litml-section&gt;</w:t>
-      </w:r>
-    </w:p>
     <w:sectPr>
       <w:pgSz w:w="12240" w:h="15840"/>
       <w:pgMar w:top="1440" w:right="1440" w:bottom="1440" w:left="1440" w:header="720" w:footer="720" w:gutter="0"/>
@@ -282,6 +543,7 @@
     <w:lsdException w:name="HTML Sample" w:semiHidden="1" w:unhideWhenUsed="1"/>
     <w:lsdException w:name="HTML Typewriter" w:semiHidden="1" w:unhideWhenUsed="1"/>
     <w:lsdException w:name="HTML Variable" w:semiHidden="1" w:unhideWhenUsed="1"/>
+    <w:lsdException w:name="Normal Table" w:semiHidden="1" w:unhideWhenUsed="1"/>
     <w:lsdException w:name="annotation subject" w:semiHidden="1" w:unhideWhenUsed="1"/>
     <w:lsdException w:name="No List" w:semiHidden="1" w:unhideWhenUsed="1"/>
     <w:lsdException w:name="Outline List 1" w:semiHidden="1" w:unhideWhenUsed="1"/>
@@ -328,8 +590,10 @@
     <w:lsdException w:name="Table Subtle 2" w:semiHidden="1" w:unhideWhenUsed="1"/>
     <w:lsdException w:name="Table Web 1" w:semiHidden="1" w:unhideWhenUsed="1"/>
     <w:lsdException w:name="Table Web 2" w:semiHidden="1" w:unhideWhenUsed="1"/>
+    <w:lsdException w:name="Table Web 3" w:semiHidden="1" w:unhideWhenUsed="1"/>
     <w:lsdException w:name="Balloon Text" w:semiHidden="1" w:unhideWhenUsed="1"/>
     <w:lsdException w:name="Table Grid" w:uiPriority="39"/>
+    <w:lsdException w:name="Table Theme" w:semiHidden="1" w:unhideWhenUsed="1"/>
     <w:lsdException w:name="Placeholder Text" w:semiHidden="1"/>
     <w:lsdException w:name="No Spacing" w:uiPriority="1" w:qFormat="1"/>
     <w:lsdException w:name="Light Shading" w:uiPriority="60"/>
@@ -555,6 +819,93 @@
     <w:name w:val="Normal"/>
     <w:qFormat/>
   </w:style>
+  <w:style w:type="paragraph" w:styleId="Heading1">
+    <w:name w:val="heading 1"/>
+    <w:basedOn w:val="Normal"/>
+    <w:next w:val="Normal"/>
+    <w:link w:val="Heading1Char"/>
+    <w:uiPriority w:val="9"/>
+    <w:qFormat/>
+    <w:rsid w:val="00AC6F27"/>
+    <w:pPr>
+      <w:keepNext/>
+      <w:keepLines/>
+      <w:spacing w:before="240" w:after="0"/>
+      <w:outlineLvl w:val="0"/>
+    </w:pPr>
+    <w:rPr>
+      <w:rFonts w:asciiTheme="majorHAnsi" w:eastAsiaTheme="majorEastAsia" w:hAnsiTheme="majorHAnsi" w:cstheme="majorBidi"/>
+      <w:color w:val="2F5496" w:themeColor="accent1" w:themeShade="BF"/>
+      <w:sz w:val="32"/>
+      <w:szCs w:val="32"/>
+    </w:rPr>
+  </w:style>
+  <w:style w:type="paragraph" w:styleId="Heading2">
+    <w:name w:val="heading 2"/>
+    <w:basedOn w:val="Normal"/>
+    <w:next w:val="Normal"/>
+    <w:link w:val="Heading2Char"/>
+    <w:uiPriority w:val="9"/>
+    <w:unhideWhenUsed/>
+    <w:qFormat/>
+    <w:rsid w:val="00AC6F27"/>
+    <w:pPr>
+      <w:keepNext/>
+      <w:keepLines/>
+      <w:spacing w:before="40" w:after="0"/>
+      <w:outlineLvl w:val="1"/>
+    </w:pPr>
+    <w:rPr>
+      <w:rFonts w:asciiTheme="majorHAnsi" w:eastAsiaTheme="majorEastAsia" w:hAnsiTheme="majorHAnsi" w:cstheme="majorBidi"/>
+      <w:color w:val="2F5496" w:themeColor="accent1" w:themeShade="BF"/>
+      <w:sz w:val="26"/>
+      <w:szCs w:val="26"/>
+    </w:rPr>
+  </w:style>
+  <w:style w:type="paragraph" w:styleId="Heading3">
+    <w:name w:val="heading 3"/>
+    <w:basedOn w:val="Normal"/>
+    <w:next w:val="Normal"/>
+    <w:link w:val="Heading3Char"/>
+    <w:uiPriority w:val="9"/>
+    <w:unhideWhenUsed/>
+    <w:qFormat/>
+    <w:rsid w:val="00AC6F27"/>
+    <w:pPr>
+      <w:keepNext/>
+      <w:keepLines/>
+      <w:spacing w:before="40" w:after="0"/>
+      <w:outlineLvl w:val="2"/>
+    </w:pPr>
+    <w:rPr>
+      <w:rFonts w:asciiTheme="majorHAnsi" w:eastAsiaTheme="majorEastAsia" w:hAnsiTheme="majorHAnsi" w:cstheme="majorBidi"/>
+      <w:color w:val="1F3763" w:themeColor="accent1" w:themeShade="7F"/>
+      <w:sz w:val="24"/>
+      <w:szCs w:val="24"/>
+    </w:rPr>
+  </w:style>
+  <w:style w:type="paragraph" w:styleId="Heading4">
+    <w:name w:val="heading 4"/>
+    <w:basedOn w:val="Normal"/>
+    <w:next w:val="Normal"/>
+    <w:link w:val="Heading4Char"/>
+    <w:uiPriority w:val="9"/>
+    <w:unhideWhenUsed/>
+    <w:qFormat/>
+    <w:rsid w:val="00AC6F27"/>
+    <w:pPr>
+      <w:keepNext/>
+      <w:keepLines/>
+      <w:spacing w:before="40" w:after="0"/>
+      <w:outlineLvl w:val="3"/>
+    </w:pPr>
+    <w:rPr>
+      <w:rFonts w:asciiTheme="majorHAnsi" w:eastAsiaTheme="majorEastAsia" w:hAnsiTheme="majorHAnsi" w:cstheme="majorBidi"/>
+      <w:i/>
+      <w:iCs/>
+      <w:color w:val="2F5496" w:themeColor="accent1" w:themeShade="BF"/>
+    </w:rPr>
+  </w:style>
   <w:style w:type="character" w:default="1" w:styleId="DefaultParagraphFont">
     <w:name w:val="Default Paragraph Font"/>
     <w:uiPriority w:val="1"/>
@@ -581,6 +932,92 @@
     <w:uiPriority w:val="99"/>
     <w:semiHidden/>
     <w:unhideWhenUsed/>
+  </w:style>
+  <w:style w:type="paragraph" w:styleId="Title">
+    <w:name w:val="Title"/>
+    <w:basedOn w:val="Normal"/>
+    <w:next w:val="Normal"/>
+    <w:link w:val="TitleChar"/>
+    <w:uiPriority w:val="10"/>
+    <w:qFormat/>
+    <w:rsid w:val="00AC6F27"/>
+    <w:pPr>
+      <w:spacing w:after="0" w:line="240" w:lineRule="auto"/>
+      <w:contextualSpacing/>
+    </w:pPr>
+    <w:rPr>
+      <w:rFonts w:asciiTheme="majorHAnsi" w:eastAsiaTheme="majorEastAsia" w:hAnsiTheme="majorHAnsi" w:cstheme="majorBidi"/>
+      <w:spacing w:val="-10"/>
+      <w:kern w:val="28"/>
+      <w:sz w:val="56"/>
+      <w:szCs w:val="56"/>
+    </w:rPr>
+  </w:style>
+  <w:style w:type="character" w:customStyle="1" w:styleId="TitleChar">
+    <w:name w:val="Title Char"/>
+    <w:basedOn w:val="DefaultParagraphFont"/>
+    <w:link w:val="Title"/>
+    <w:uiPriority w:val="10"/>
+    <w:rsid w:val="00AC6F27"/>
+    <w:rPr>
+      <w:rFonts w:asciiTheme="majorHAnsi" w:eastAsiaTheme="majorEastAsia" w:hAnsiTheme="majorHAnsi" w:cstheme="majorBidi"/>
+      <w:spacing w:val="-10"/>
+      <w:kern w:val="28"/>
+      <w:sz w:val="56"/>
+      <w:szCs w:val="56"/>
+    </w:rPr>
+  </w:style>
+  <w:style w:type="character" w:customStyle="1" w:styleId="Heading1Char">
+    <w:name w:val="Heading 1 Char"/>
+    <w:basedOn w:val="DefaultParagraphFont"/>
+    <w:link w:val="Heading1"/>
+    <w:uiPriority w:val="9"/>
+    <w:rsid w:val="00AC6F27"/>
+    <w:rPr>
+      <w:rFonts w:asciiTheme="majorHAnsi" w:eastAsiaTheme="majorEastAsia" w:hAnsiTheme="majorHAnsi" w:cstheme="majorBidi"/>
+      <w:color w:val="2F5496" w:themeColor="accent1" w:themeShade="BF"/>
+      <w:sz w:val="32"/>
+      <w:szCs w:val="32"/>
+    </w:rPr>
+  </w:style>
+  <w:style w:type="character" w:customStyle="1" w:styleId="Heading2Char">
+    <w:name w:val="Heading 2 Char"/>
+    <w:basedOn w:val="DefaultParagraphFont"/>
+    <w:link w:val="Heading2"/>
+    <w:uiPriority w:val="9"/>
+    <w:rsid w:val="00AC6F27"/>
+    <w:rPr>
+      <w:rFonts w:asciiTheme="majorHAnsi" w:eastAsiaTheme="majorEastAsia" w:hAnsiTheme="majorHAnsi" w:cstheme="majorBidi"/>
+      <w:color w:val="2F5496" w:themeColor="accent1" w:themeShade="BF"/>
+      <w:sz w:val="26"/>
+      <w:szCs w:val="26"/>
+    </w:rPr>
+  </w:style>
+  <w:style w:type="character" w:customStyle="1" w:styleId="Heading3Char">
+    <w:name w:val="Heading 3 Char"/>
+    <w:basedOn w:val="DefaultParagraphFont"/>
+    <w:link w:val="Heading3"/>
+    <w:uiPriority w:val="9"/>
+    <w:rsid w:val="00AC6F27"/>
+    <w:rPr>
+      <w:rFonts w:asciiTheme="majorHAnsi" w:eastAsiaTheme="majorEastAsia" w:hAnsiTheme="majorHAnsi" w:cstheme="majorBidi"/>
+      <w:color w:val="1F3763" w:themeColor="accent1" w:themeShade="7F"/>
+      <w:sz w:val="24"/>
+      <w:szCs w:val="24"/>
+    </w:rPr>
+  </w:style>
+  <w:style w:type="character" w:customStyle="1" w:styleId="Heading4Char">
+    <w:name w:val="Heading 4 Char"/>
+    <w:basedOn w:val="DefaultParagraphFont"/>
+    <w:link w:val="Heading4"/>
+    <w:uiPriority w:val="9"/>
+    <w:rsid w:val="00AC6F27"/>
+    <w:rPr>
+      <w:rFonts w:asciiTheme="majorHAnsi" w:eastAsiaTheme="majorEastAsia" w:hAnsiTheme="majorHAnsi" w:cstheme="majorBidi"/>
+      <w:i/>
+      <w:iCs/>
+      <w:color w:val="2F5496" w:themeColor="accent1" w:themeShade="BF"/>
+    </w:rPr>
   </w:style>
 </w:styles>
 </file>

</xml_diff>